<commit_message>
Added directories for final documentation
</commit_message>
<xml_diff>
--- a/Technical/documentation/Fall2015FinalReports/Technical Documentation/Management.docx
+++ b/Technical/documentation/Fall2015FinalReports/Technical Documentation/Management.docx
@@ -3,29 +3,624 @@
 <w:document xmlns:wpc="http://schemas.microsoft.com/office/word/2010/wordprocessingCanvas" xmlns:mo="http://schemas.microsoft.com/office/mac/office/2008/main" xmlns:mc="http://schemas.openxmlformats.org/markup-compatibility/2006" xmlns:mv="urn:schemas-microsoft-com:mac:vml" xmlns:o="urn:schemas-microsoft-com:office:office" xmlns:r="http://schemas.openxmlformats.org/officeDocument/2006/relationships" xmlns:m="http://schemas.openxmlformats.org/officeDocument/2006/math" xmlns:v="urn:schemas-microsoft-com:vml" xmlns:wp14="http://schemas.microsoft.com/office/word/2010/wordprocessingDrawing" xmlns:wp="http://schemas.openxmlformats.org/drawingml/2006/wordprocessingDrawing" xmlns:w10="urn:schemas-microsoft-com:office:word" xmlns:w="http://schemas.openxmlformats.org/wordprocessingml/2006/main" xmlns:w14="http://schemas.microsoft.com/office/word/2010/wordml" xmlns:wpg="http://schemas.microsoft.com/office/word/2010/wordprocessingGroup" xmlns:wpi="http://schemas.microsoft.com/office/word/2010/wordprocessingInk" xmlns:wne="http://schemas.microsoft.com/office/word/2006/wordml" xmlns:wps="http://schemas.microsoft.com/office/word/2010/wordprocessingShape" mc:Ignorable="w14 wp14">
   <w:body>
     <w:p>
+      <w:pPr>
+        <w:rPr>
+          <w:b/>
+          <w:sz w:val="32"/>
+          <w:szCs w:val="32"/>
+          <w:u w:val="single"/>
+        </w:rPr>
+      </w:pPr>
       <w:r>
+        <w:drawing>
+          <wp:anchor distT="0" distB="0" distL="114300" distR="114300" simplePos="0" relativeHeight="251660288" behindDoc="0" locked="0" layoutInCell="1" allowOverlap="1" wp14:anchorId="1BC53E15" wp14:editId="6FBFA03D">
+            <wp:simplePos x="0" y="0"/>
+            <wp:positionH relativeFrom="column">
+              <wp:posOffset>1000760</wp:posOffset>
+            </wp:positionH>
+            <wp:positionV relativeFrom="paragraph">
+              <wp:posOffset>314960</wp:posOffset>
+            </wp:positionV>
+            <wp:extent cx="4563745" cy="3971925"/>
+            <wp:effectExtent l="0" t="0" r="8255" b="0"/>
+            <wp:wrapTopAndBottom/>
+            <wp:docPr id="10" name="Picture 9" descr="Screen Shot 2015-10-11 at 12.55.51 PM.png"/>
+            <wp:cNvGraphicFramePr>
+              <a:graphicFrameLocks xmlns:a="http://schemas.openxmlformats.org/drawingml/2006/main" noChangeAspect="1"/>
+            </wp:cNvGraphicFramePr>
+            <a:graphic xmlns:a="http://schemas.openxmlformats.org/drawingml/2006/main">
+              <a:graphicData uri="http://schemas.openxmlformats.org/drawingml/2006/picture">
+                <pic:pic xmlns:pic="http://schemas.openxmlformats.org/drawingml/2006/picture">
+                  <pic:nvPicPr>
+                    <pic:cNvPr id="10" name="Picture 9" descr="Screen Shot 2015-10-11 at 12.55.51 PM.png"/>
+                    <pic:cNvPicPr>
+                      <a:picLocks noChangeAspect="1"/>
+                    </pic:cNvPicPr>
+                  </pic:nvPicPr>
+                  <pic:blipFill>
+                    <a:blip r:embed="rId5">
+                      <a:extLst>
+                        <a:ext uri="{28A0092B-C50C-407E-A947-70E740481C1C}">
+                          <a14:useLocalDpi xmlns:a14="http://schemas.microsoft.com/office/drawing/2010/main" val="0"/>
+                        </a:ext>
+                      </a:extLst>
+                    </a:blip>
+                    <a:stretch>
+                      <a:fillRect/>
+                    </a:stretch>
+                  </pic:blipFill>
+                  <pic:spPr>
+                    <a:xfrm>
+                      <a:off x="0" y="0"/>
+                      <a:ext cx="4563745" cy="3971925"/>
+                    </a:xfrm>
+                    <a:prstGeom prst="rect">
+                      <a:avLst/>
+                    </a:prstGeom>
+                  </pic:spPr>
+                </pic:pic>
+              </a:graphicData>
+            </a:graphic>
+            <wp14:sizeRelH relativeFrom="page">
+              <wp14:pctWidth>0</wp14:pctWidth>
+            </wp14:sizeRelH>
+            <wp14:sizeRelV relativeFrom="page">
+              <wp14:pctHeight>0</wp14:pctHeight>
+            </wp14:sizeRelV>
+          </wp:anchor>
+        </w:drawing>
+      </w:r>
+      <w:r>
+        <w:rPr>
+          <w:b/>
+          <w:sz w:val="32"/>
+          <w:szCs w:val="32"/>
+          <w:u w:val="single"/>
+        </w:rPr>
+        <w:t>Team Overview:</w:t>
+      </w:r>
+    </w:p>
+    <w:p/>
+    <w:p>
+      <w:pPr>
+        <w:rPr>
+          <w:b/>
+          <w:sz w:val="32"/>
+          <w:szCs w:val="32"/>
+          <w:u w:val="single"/>
+        </w:rPr>
+      </w:pPr>
+      <w:r>
+        <w:rPr>
+          <w:b/>
+          <w:sz w:val="32"/>
+          <w:szCs w:val="32"/>
+          <w:u w:val="single"/>
+        </w:rPr>
         <w:t>Concept of Operations:</w:t>
       </w:r>
     </w:p>
-    <w:p/>
-    <w:p>
+    <w:p>
+      <w:pPr>
+        <w:rPr>
+          <w:u w:val="single"/>
+        </w:rPr>
+      </w:pPr>
+    </w:p>
+    <w:p>
+      <w:pPr>
+        <w:rPr>
+          <w:u w:val="single"/>
+        </w:rPr>
+      </w:pPr>
       <w:r>
+        <w:drawing>
+          <wp:anchor distT="0" distB="0" distL="114300" distR="114300" simplePos="0" relativeHeight="251661312" behindDoc="0" locked="0" layoutInCell="1" allowOverlap="1" wp14:anchorId="399CBE6E" wp14:editId="791D0C33">
+            <wp:simplePos x="0" y="0"/>
+            <wp:positionH relativeFrom="column">
+              <wp:posOffset>2979420</wp:posOffset>
+            </wp:positionH>
+            <wp:positionV relativeFrom="paragraph">
+              <wp:posOffset>34925</wp:posOffset>
+            </wp:positionV>
+            <wp:extent cx="3495040" cy="3901440"/>
+            <wp:effectExtent l="0" t="0" r="10160" b="10160"/>
+            <wp:wrapSquare wrapText="bothSides"/>
+            <wp:docPr id="21" name="Picture 3"/>
+            <wp:cNvGraphicFramePr>
+              <a:graphicFrameLocks xmlns:a="http://schemas.openxmlformats.org/drawingml/2006/main" noChangeAspect="1"/>
+            </wp:cNvGraphicFramePr>
+            <a:graphic xmlns:a="http://schemas.openxmlformats.org/drawingml/2006/main">
+              <a:graphicData uri="http://schemas.openxmlformats.org/drawingml/2006/picture">
+                <pic:pic xmlns:pic="http://schemas.openxmlformats.org/drawingml/2006/picture">
+                  <pic:nvPicPr>
+                    <pic:cNvPr id="0" name="Picture 3"/>
+                    <pic:cNvPicPr>
+                      <a:picLocks noChangeAspect="1" noChangeArrowheads="1"/>
+                    </pic:cNvPicPr>
+                  </pic:nvPicPr>
+                  <pic:blipFill>
+                    <a:blip r:embed="rId6">
+                      <a:extLst>
+                        <a:ext uri="{28A0092B-C50C-407E-A947-70E740481C1C}">
+                          <a14:useLocalDpi xmlns:a14="http://schemas.microsoft.com/office/drawing/2010/main" val="0"/>
+                        </a:ext>
+                      </a:extLst>
+                    </a:blip>
+                    <a:srcRect/>
+                    <a:stretch>
+                      <a:fillRect/>
+                    </a:stretch>
+                  </pic:blipFill>
+                  <pic:spPr bwMode="auto">
+                    <a:xfrm>
+                      <a:off x="0" y="0"/>
+                      <a:ext cx="3495040" cy="3901440"/>
+                    </a:xfrm>
+                    <a:prstGeom prst="rect">
+                      <a:avLst/>
+                    </a:prstGeom>
+                    <a:noFill/>
+                    <a:ln>
+                      <a:noFill/>
+                    </a:ln>
+                  </pic:spPr>
+                </pic:pic>
+              </a:graphicData>
+            </a:graphic>
+            <wp14:sizeRelH relativeFrom="page">
+              <wp14:pctWidth>0</wp14:pctWidth>
+            </wp14:sizeRelH>
+            <wp14:sizeRelV relativeFrom="page">
+              <wp14:pctHeight>0</wp14:pctHeight>
+            </wp14:sizeRelV>
+          </wp:anchor>
+        </w:drawing>
+      </w:r>
+    </w:p>
+    <w:p>
+      <w:pPr>
+        <w:rPr>
+          <w:u w:val="single"/>
+        </w:rPr>
+      </w:pPr>
+    </w:p>
+    <w:p>
+      <w:pPr>
+        <w:rPr>
+          <w:u w:val="single"/>
+        </w:rPr>
+      </w:pPr>
+    </w:p>
+    <w:p>
+      <w:pPr>
+        <w:rPr>
+          <w:u w:val="single"/>
+        </w:rPr>
+      </w:pPr>
+    </w:p>
+    <w:p>
+      <w:pPr>
+        <w:rPr>
+          <w:u w:val="single"/>
+        </w:rPr>
+      </w:pPr>
+    </w:p>
+    <w:p>
+      <w:pPr>
+        <w:rPr>
+          <w:b/>
+          <w:sz w:val="32"/>
+          <w:szCs w:val="32"/>
+          <w:u w:val="single"/>
+        </w:rPr>
+      </w:pPr>
+      <w:r>
+        <w:lastRenderedPageBreak/>
+        <w:drawing>
+          <wp:anchor distT="0" distB="0" distL="114300" distR="114300" simplePos="0" relativeHeight="251658240" behindDoc="0" locked="0" layoutInCell="1" allowOverlap="1" wp14:anchorId="394EC238" wp14:editId="369FEE2D">
+            <wp:simplePos x="0" y="0"/>
+            <wp:positionH relativeFrom="column">
+              <wp:posOffset>970280</wp:posOffset>
+            </wp:positionH>
+            <wp:positionV relativeFrom="paragraph">
+              <wp:posOffset>272415</wp:posOffset>
+            </wp:positionV>
+            <wp:extent cx="4439920" cy="3352165"/>
+            <wp:effectExtent l="0" t="0" r="5080" b="635"/>
+            <wp:wrapTopAndBottom/>
+            <wp:docPr id="1" name="Picture 1"/>
+            <wp:cNvGraphicFramePr>
+              <a:graphicFrameLocks xmlns:a="http://schemas.openxmlformats.org/drawingml/2006/main" noChangeAspect="1"/>
+            </wp:cNvGraphicFramePr>
+            <a:graphic xmlns:a="http://schemas.openxmlformats.org/drawingml/2006/main">
+              <a:graphicData uri="http://schemas.openxmlformats.org/drawingml/2006/picture">
+                <pic:pic xmlns:pic="http://schemas.openxmlformats.org/drawingml/2006/picture">
+                  <pic:nvPicPr>
+                    <pic:cNvPr id="0" name="Picture 1"/>
+                    <pic:cNvPicPr>
+                      <a:picLocks noChangeAspect="1" noChangeArrowheads="1"/>
+                    </pic:cNvPicPr>
+                  </pic:nvPicPr>
+                  <pic:blipFill>
+                    <a:blip r:embed="rId7">
+                      <a:extLst>
+                        <a:ext uri="{28A0092B-C50C-407E-A947-70E740481C1C}">
+                          <a14:useLocalDpi xmlns:a14="http://schemas.microsoft.com/office/drawing/2010/main" val="0"/>
+                        </a:ext>
+                      </a:extLst>
+                    </a:blip>
+                    <a:srcRect/>
+                    <a:stretch>
+                      <a:fillRect/>
+                    </a:stretch>
+                  </pic:blipFill>
+                  <pic:spPr bwMode="auto">
+                    <a:xfrm>
+                      <a:off x="0" y="0"/>
+                      <a:ext cx="4439920" cy="3352165"/>
+                    </a:xfrm>
+                    <a:prstGeom prst="rect">
+                      <a:avLst/>
+                    </a:prstGeom>
+                    <a:noFill/>
+                    <a:ln>
+                      <a:noFill/>
+                    </a:ln>
+                  </pic:spPr>
+                </pic:pic>
+              </a:graphicData>
+            </a:graphic>
+            <wp14:sizeRelH relativeFrom="page">
+              <wp14:pctWidth>0</wp14:pctWidth>
+            </wp14:sizeRelH>
+            <wp14:sizeRelV relativeFrom="page">
+              <wp14:pctHeight>0</wp14:pctHeight>
+            </wp14:sizeRelV>
+          </wp:anchor>
+        </w:drawing>
+      </w:r>
+      <w:r>
+        <w:rPr>
+          <w:b/>
+          <w:sz w:val="32"/>
+          <w:szCs w:val="32"/>
+          <w:u w:val="single"/>
+        </w:rPr>
         <w:t>Design Overview:</w:t>
       </w:r>
     </w:p>
-    <w:p/>
-    <w:p>
+    <w:p>
+      <w:pPr>
+        <w:rPr>
+          <w:b/>
+          <w:sz w:val="32"/>
+          <w:szCs w:val="32"/>
+          <w:u w:val="single"/>
+        </w:rPr>
+      </w:pPr>
       <w:r>
+        <w:drawing>
+          <wp:anchor distT="0" distB="0" distL="114300" distR="114300" simplePos="0" relativeHeight="251659264" behindDoc="0" locked="0" layoutInCell="1" allowOverlap="1" wp14:anchorId="3F12B2FA" wp14:editId="7367E805">
+            <wp:simplePos x="0" y="0"/>
+            <wp:positionH relativeFrom="column">
+              <wp:posOffset>431800</wp:posOffset>
+            </wp:positionH>
+            <wp:positionV relativeFrom="paragraph">
+              <wp:posOffset>3702050</wp:posOffset>
+            </wp:positionV>
+            <wp:extent cx="5115560" cy="3089275"/>
+            <wp:effectExtent l="0" t="0" r="0" b="9525"/>
+            <wp:wrapTopAndBottom/>
+            <wp:docPr id="2" name="Picture 2"/>
+            <wp:cNvGraphicFramePr>
+              <a:graphicFrameLocks xmlns:a="http://schemas.openxmlformats.org/drawingml/2006/main" noChangeAspect="1"/>
+            </wp:cNvGraphicFramePr>
+            <a:graphic xmlns:a="http://schemas.openxmlformats.org/drawingml/2006/main">
+              <a:graphicData uri="http://schemas.openxmlformats.org/drawingml/2006/picture">
+                <pic:pic xmlns:pic="http://schemas.openxmlformats.org/drawingml/2006/picture">
+                  <pic:nvPicPr>
+                    <pic:cNvPr id="0" name="Picture 2"/>
+                    <pic:cNvPicPr>
+                      <a:picLocks noChangeAspect="1" noChangeArrowheads="1"/>
+                    </pic:cNvPicPr>
+                  </pic:nvPicPr>
+                  <pic:blipFill>
+                    <a:blip r:embed="rId8">
+                      <a:extLst>
+                        <a:ext uri="{28A0092B-C50C-407E-A947-70E740481C1C}">
+                          <a14:useLocalDpi xmlns:a14="http://schemas.microsoft.com/office/drawing/2010/main" val="0"/>
+                        </a:ext>
+                      </a:extLst>
+                    </a:blip>
+                    <a:srcRect/>
+                    <a:stretch>
+                      <a:fillRect/>
+                    </a:stretch>
+                  </pic:blipFill>
+                  <pic:spPr bwMode="auto">
+                    <a:xfrm>
+                      <a:off x="0" y="0"/>
+                      <a:ext cx="5115560" cy="3089275"/>
+                    </a:xfrm>
+                    <a:prstGeom prst="rect">
+                      <a:avLst/>
+                    </a:prstGeom>
+                    <a:noFill/>
+                    <a:ln>
+                      <a:noFill/>
+                    </a:ln>
+                  </pic:spPr>
+                </pic:pic>
+              </a:graphicData>
+            </a:graphic>
+            <wp14:sizeRelH relativeFrom="page">
+              <wp14:pctWidth>0</wp14:pctWidth>
+            </wp14:sizeRelH>
+            <wp14:sizeRelV relativeFrom="page">
+              <wp14:pctHeight>0</wp14:pctHeight>
+            </wp14:sizeRelV>
+          </wp:anchor>
+        </w:drawing>
+      </w:r>
+    </w:p>
+    <w:p>
+      <w:pPr>
+        <w:rPr>
+          <w:b/>
+          <w:sz w:val="32"/>
+          <w:szCs w:val="32"/>
+          <w:u w:val="single"/>
+        </w:rPr>
+      </w:pPr>
+    </w:p>
+    <w:p>
+      <w:pPr>
+        <w:rPr>
+          <w:b/>
+          <w:sz w:val="32"/>
+          <w:szCs w:val="32"/>
+          <w:u w:val="single"/>
+        </w:rPr>
+      </w:pPr>
+    </w:p>
+    <w:p>
+      <w:pPr>
+        <w:rPr>
+          <w:b/>
+          <w:sz w:val="32"/>
+          <w:szCs w:val="32"/>
+          <w:u w:val="single"/>
+        </w:rPr>
+      </w:pPr>
+    </w:p>
+    <w:p>
+      <w:pPr>
+        <w:rPr>
+          <w:b/>
+          <w:sz w:val="32"/>
+          <w:szCs w:val="32"/>
+          <w:u w:val="single"/>
+        </w:rPr>
+      </w:pPr>
+    </w:p>
+    <w:p>
+      <w:pPr>
+        <w:rPr>
+          <w:b/>
+          <w:sz w:val="32"/>
+          <w:szCs w:val="32"/>
+          <w:u w:val="single"/>
+        </w:rPr>
+      </w:pPr>
+    </w:p>
+    <w:p>
+      <w:pPr>
+        <w:rPr>
+          <w:b/>
+          <w:sz w:val="32"/>
+          <w:szCs w:val="32"/>
+          <w:u w:val="single"/>
+        </w:rPr>
+      </w:pPr>
+    </w:p>
+    <w:p>
+      <w:pPr>
+        <w:rPr>
+          <w:b/>
+          <w:sz w:val="32"/>
+          <w:szCs w:val="32"/>
+          <w:u w:val="single"/>
+        </w:rPr>
+      </w:pPr>
+    </w:p>
+    <w:p>
+      <w:pPr>
+        <w:rPr>
+          <w:b/>
+          <w:sz w:val="32"/>
+          <w:szCs w:val="32"/>
+          <w:u w:val="single"/>
+        </w:rPr>
+      </w:pPr>
+      <w:r>
+        <w:rPr>
+          <w:b/>
+          <w:sz w:val="32"/>
+          <w:szCs w:val="32"/>
+          <w:u w:val="single"/>
+        </w:rPr>
         <w:t>Budget:</w:t>
       </w:r>
     </w:p>
-    <w:p/>
-    <w:p>
+    <w:p>
+      <w:pPr>
+        <w:rPr>
+          <w:b/>
+          <w:sz w:val="32"/>
+          <w:szCs w:val="32"/>
+          <w:u w:val="single"/>
+        </w:rPr>
+      </w:pPr>
       <w:r>
-        <w:t xml:space="preserve">Schedule: </w:t>
+        <w:drawing>
+          <wp:anchor distT="0" distB="0" distL="114300" distR="114300" simplePos="0" relativeHeight="251662336" behindDoc="0" locked="0" layoutInCell="1" allowOverlap="1" wp14:anchorId="43966904" wp14:editId="7CBD40B8">
+            <wp:simplePos x="0" y="0"/>
+            <wp:positionH relativeFrom="column">
+              <wp:posOffset>868680</wp:posOffset>
+            </wp:positionH>
+            <wp:positionV relativeFrom="paragraph">
+              <wp:posOffset>-1535430</wp:posOffset>
+            </wp:positionV>
+            <wp:extent cx="4727575" cy="3234055"/>
+            <wp:effectExtent l="0" t="0" r="0" b="0"/>
+            <wp:wrapTopAndBottom/>
+            <wp:docPr id="22" name="Picture 4"/>
+            <wp:cNvGraphicFramePr>
+              <a:graphicFrameLocks xmlns:a="http://schemas.openxmlformats.org/drawingml/2006/main" noChangeAspect="1"/>
+            </wp:cNvGraphicFramePr>
+            <a:graphic xmlns:a="http://schemas.openxmlformats.org/drawingml/2006/main">
+              <a:graphicData uri="http://schemas.openxmlformats.org/drawingml/2006/picture">
+                <pic:pic xmlns:pic="http://schemas.openxmlformats.org/drawingml/2006/picture">
+                  <pic:nvPicPr>
+                    <pic:cNvPr id="0" name="Picture 4"/>
+                    <pic:cNvPicPr>
+                      <a:picLocks noChangeAspect="1" noChangeArrowheads="1"/>
+                    </pic:cNvPicPr>
+                  </pic:nvPicPr>
+                  <pic:blipFill>
+                    <a:blip r:embed="rId9">
+                      <a:extLst>
+                        <a:ext uri="{28A0092B-C50C-407E-A947-70E740481C1C}">
+                          <a14:useLocalDpi xmlns:a14="http://schemas.microsoft.com/office/drawing/2010/main" val="0"/>
+                        </a:ext>
+                      </a:extLst>
+                    </a:blip>
+                    <a:srcRect/>
+                    <a:stretch>
+                      <a:fillRect/>
+                    </a:stretch>
+                  </pic:blipFill>
+                  <pic:spPr bwMode="auto">
+                    <a:xfrm>
+                      <a:off x="0" y="0"/>
+                      <a:ext cx="4727575" cy="3234055"/>
+                    </a:xfrm>
+                    <a:prstGeom prst="rect">
+                      <a:avLst/>
+                    </a:prstGeom>
+                    <a:noFill/>
+                    <a:ln>
+                      <a:noFill/>
+                    </a:ln>
+                  </pic:spPr>
+                </pic:pic>
+              </a:graphicData>
+            </a:graphic>
+            <wp14:sizeRelH relativeFrom="page">
+              <wp14:pctWidth>0</wp14:pctWidth>
+            </wp14:sizeRelH>
+            <wp14:sizeRelV relativeFrom="page">
+              <wp14:pctHeight>0</wp14:pctHeight>
+            </wp14:sizeRelV>
+          </wp:anchor>
+        </w:drawing>
+      </w:r>
+    </w:p>
+    <w:p>
+      <w:pPr>
+        <w:rPr>
+          <w:b/>
+          <w:sz w:val="32"/>
+          <w:szCs w:val="32"/>
+          <w:u w:val="single"/>
+        </w:rPr>
+      </w:pPr>
+      <w:r>
+        <w:drawing>
+          <wp:anchor distT="0" distB="0" distL="114300" distR="114300" simplePos="0" relativeHeight="251663360" behindDoc="0" locked="0" layoutInCell="1" allowOverlap="1" wp14:anchorId="64A6E991" wp14:editId="37DF7AD6">
+            <wp:simplePos x="0" y="0"/>
+            <wp:positionH relativeFrom="column">
+              <wp:posOffset>889000</wp:posOffset>
+            </wp:positionH>
+            <wp:positionV relativeFrom="paragraph">
+              <wp:posOffset>69850</wp:posOffset>
+            </wp:positionV>
+            <wp:extent cx="4296410" cy="2788285"/>
+            <wp:effectExtent l="0" t="0" r="0" b="5715"/>
+            <wp:wrapTopAndBottom/>
+            <wp:docPr id="23" name="Picture 5"/>
+            <wp:cNvGraphicFramePr>
+              <a:graphicFrameLocks xmlns:a="http://schemas.openxmlformats.org/drawingml/2006/main" noChangeAspect="1"/>
+            </wp:cNvGraphicFramePr>
+            <a:graphic xmlns:a="http://schemas.openxmlformats.org/drawingml/2006/main">
+              <a:graphicData uri="http://schemas.openxmlformats.org/drawingml/2006/picture">
+                <pic:pic xmlns:pic="http://schemas.openxmlformats.org/drawingml/2006/picture">
+                  <pic:nvPicPr>
+                    <pic:cNvPr id="0" name="Picture 5"/>
+                    <pic:cNvPicPr>
+                      <a:picLocks noChangeAspect="1" noChangeArrowheads="1"/>
+                    </pic:cNvPicPr>
+                  </pic:nvPicPr>
+                  <pic:blipFill>
+                    <a:blip r:embed="rId10">
+                      <a:extLst>
+                        <a:ext uri="{28A0092B-C50C-407E-A947-70E740481C1C}">
+                          <a14:useLocalDpi xmlns:a14="http://schemas.microsoft.com/office/drawing/2010/main" val="0"/>
+                        </a:ext>
+                      </a:extLst>
+                    </a:blip>
+                    <a:srcRect/>
+                    <a:stretch>
+                      <a:fillRect/>
+                    </a:stretch>
+                  </pic:blipFill>
+                  <pic:spPr bwMode="auto">
+                    <a:xfrm>
+                      <a:off x="0" y="0"/>
+                      <a:ext cx="4296410" cy="2788285"/>
+                    </a:xfrm>
+                    <a:prstGeom prst="rect">
+                      <a:avLst/>
+                    </a:prstGeom>
+                    <a:noFill/>
+                    <a:ln>
+                      <a:noFill/>
+                    </a:ln>
+                  </pic:spPr>
+                </pic:pic>
+              </a:graphicData>
+            </a:graphic>
+            <wp14:sizeRelH relativeFrom="page">
+              <wp14:pctWidth>0</wp14:pctWidth>
+            </wp14:sizeRelH>
+            <wp14:sizeRelV relativeFrom="page">
+              <wp14:pctHeight>0</wp14:pctHeight>
+            </wp14:sizeRelV>
+          </wp:anchor>
+        </w:drawing>
       </w:r>
       <w:bookmarkStart w:id="0" w:name="_GoBack"/>
       <w:bookmarkEnd w:id="0"/>
+    </w:p>
+    <w:p>
+      <w:pPr>
+        <w:rPr>
+          <w:b/>
+          <w:sz w:val="32"/>
+          <w:szCs w:val="32"/>
+          <w:u w:val="single"/>
+        </w:rPr>
+      </w:pPr>
+      <w:r>
+        <w:rPr>
+          <w:b/>
+          <w:sz w:val="32"/>
+          <w:szCs w:val="32"/>
+          <w:u w:val="single"/>
+        </w:rPr>
+        <w:t xml:space="preserve">Schedule: </w:t>
+      </w:r>
     </w:p>
     <w:sectPr>
       <w:pgSz w:w="12240" w:h="15840"/>
@@ -196,7 +791,6 @@
   <w:style w:type="character" w:default="1" w:styleId="DefaultParagraphFont">
     <w:name w:val="Default Paragraph Font"/>
     <w:uiPriority w:val="1"/>
-    <w:semiHidden/>
     <w:unhideWhenUsed/>
   </w:style>
   <w:style w:type="table" w:default="1" w:styleId="TableNormal">
@@ -219,6 +813,49 @@
     <w:uiPriority w:val="99"/>
     <w:semiHidden/>
     <w:unhideWhenUsed/>
+  </w:style>
+  <w:style w:type="paragraph" w:styleId="BalloonText">
+    <w:name w:val="Balloon Text"/>
+    <w:basedOn w:val="Normal"/>
+    <w:link w:val="BalloonTextChar"/>
+    <w:uiPriority w:val="99"/>
+    <w:semiHidden/>
+    <w:unhideWhenUsed/>
+    <w:rsid w:val="004B3566"/>
+    <w:rPr>
+      <w:rFonts w:ascii="Lucida Grande" w:hAnsi="Lucida Grande"/>
+      <w:sz w:val="18"/>
+      <w:szCs w:val="18"/>
+    </w:rPr>
+  </w:style>
+  <w:style w:type="character" w:customStyle="1" w:styleId="BalloonTextChar">
+    <w:name w:val="Balloon Text Char"/>
+    <w:basedOn w:val="DefaultParagraphFont"/>
+    <w:link w:val="BalloonText"/>
+    <w:uiPriority w:val="99"/>
+    <w:semiHidden/>
+    <w:rsid w:val="004B3566"/>
+    <w:rPr>
+      <w:rFonts w:ascii="Lucida Grande" w:hAnsi="Lucida Grande"/>
+      <w:sz w:val="18"/>
+      <w:szCs w:val="18"/>
+    </w:rPr>
+  </w:style>
+  <w:style w:type="paragraph" w:styleId="NormalWeb">
+    <w:name w:val="Normal (Web)"/>
+    <w:basedOn w:val="Normal"/>
+    <w:uiPriority w:val="99"/>
+    <w:semiHidden/>
+    <w:unhideWhenUsed/>
+    <w:rsid w:val="00130742"/>
+    <w:pPr>
+      <w:spacing w:before="100" w:beforeAutospacing="1" w:after="100" w:afterAutospacing="1"/>
+    </w:pPr>
+    <w:rPr>
+      <w:rFonts w:ascii="Times" w:hAnsi="Times" w:cs="Times New Roman"/>
+      <w:sz w:val="20"/>
+      <w:szCs w:val="20"/>
+    </w:rPr>
   </w:style>
 </w:styles>
 </file>
@@ -382,7 +1019,6 @@
   <w:style w:type="character" w:default="1" w:styleId="DefaultParagraphFont">
     <w:name w:val="Default Paragraph Font"/>
     <w:uiPriority w:val="1"/>
-    <w:semiHidden/>
     <w:unhideWhenUsed/>
   </w:style>
   <w:style w:type="table" w:default="1" w:styleId="TableNormal">
@@ -405,6 +1041,49 @@
     <w:uiPriority w:val="99"/>
     <w:semiHidden/>
     <w:unhideWhenUsed/>
+  </w:style>
+  <w:style w:type="paragraph" w:styleId="BalloonText">
+    <w:name w:val="Balloon Text"/>
+    <w:basedOn w:val="Normal"/>
+    <w:link w:val="BalloonTextChar"/>
+    <w:uiPriority w:val="99"/>
+    <w:semiHidden/>
+    <w:unhideWhenUsed/>
+    <w:rsid w:val="004B3566"/>
+    <w:rPr>
+      <w:rFonts w:ascii="Lucida Grande" w:hAnsi="Lucida Grande"/>
+      <w:sz w:val="18"/>
+      <w:szCs w:val="18"/>
+    </w:rPr>
+  </w:style>
+  <w:style w:type="character" w:customStyle="1" w:styleId="BalloonTextChar">
+    <w:name w:val="Balloon Text Char"/>
+    <w:basedOn w:val="DefaultParagraphFont"/>
+    <w:link w:val="BalloonText"/>
+    <w:uiPriority w:val="99"/>
+    <w:semiHidden/>
+    <w:rsid w:val="004B3566"/>
+    <w:rPr>
+      <w:rFonts w:ascii="Lucida Grande" w:hAnsi="Lucida Grande"/>
+      <w:sz w:val="18"/>
+      <w:szCs w:val="18"/>
+    </w:rPr>
+  </w:style>
+  <w:style w:type="paragraph" w:styleId="NormalWeb">
+    <w:name w:val="Normal (Web)"/>
+    <w:basedOn w:val="Normal"/>
+    <w:uiPriority w:val="99"/>
+    <w:semiHidden/>
+    <w:unhideWhenUsed/>
+    <w:rsid w:val="00130742"/>
+    <w:pPr>
+      <w:spacing w:before="100" w:beforeAutospacing="1" w:after="100" w:afterAutospacing="1"/>
+    </w:pPr>
+    <w:rPr>
+      <w:rFonts w:ascii="Times" w:hAnsi="Times" w:cs="Times New Roman"/>
+      <w:sz w:val="20"/>
+      <w:szCs w:val="20"/>
+    </w:rPr>
   </w:style>
 </w:styles>
 </file>

</xml_diff>